<commit_message>
Atualização dos documentos para instalação e implantação do Projeto WebApi no container Limux
</commit_message>
<xml_diff>
--- a/src/docsConfigWebApi/ImagensCapture.docx
+++ b/src/docsConfigWebApi/ImagensCapture.docx
@@ -196,16 +196,12 @@
         </w:drawing>
       </w:r>
     </w:p>
-    <w:p/>
-    <w:p/>
-    <w:p/>
-    <w:p>
-      <w:r>
-        <w:rPr>
-          <w:noProof/>
-          <w:lang w:eastAsia="pt-BR"/>
-        </w:rPr>
-        <w:lastRenderedPageBreak/>
+    <w:p>
+      <w:r>
+        <w:rPr>
+          <w:noProof/>
+          <w:lang w:eastAsia="pt-BR"/>
+        </w:rPr>
         <w:t>IInstalar a Distro Linux Ubuntu-24.04 no WSL2 pelo terminal Power Shell</w:t>
       </w:r>
       <w:r>
@@ -253,6 +249,7 @@
     <w:p/>
     <w:p>
       <w:r>
+        <w:lastRenderedPageBreak/>
         <w:t xml:space="preserve">Após a instalação da </w:t>
       </w:r>
       <w:proofErr w:type="spellStart"/>
@@ -308,16 +305,19 @@
       </w:r>
     </w:p>
     <w:p>
-      <w:r>
-        <w:rPr>
-          <w:noProof/>
-          <w:lang w:eastAsia="pt-BR"/>
-        </w:rPr>
-        <w:lastRenderedPageBreak/>
+      <w:pPr>
+        <w:rPr>
+          <w:noProof/>
+          <w:lang w:eastAsia="pt-BR"/>
+        </w:rPr>
+      </w:pPr>
+      <w:r>
+        <w:rPr>
+          <w:noProof/>
+          <w:lang w:eastAsia="pt-BR"/>
+        </w:rPr>
         <w:t>Acessar o Dokcer Desktop e integrar com o Linux instalado no WSL2</w:t>
       </w:r>
-      <w:bookmarkStart w:id="0" w:name="_GoBack"/>
-      <w:bookmarkEnd w:id="0"/>
       <w:r>
         <w:rPr>
           <w:noProof/>
@@ -360,9 +360,470 @@
         </w:drawing>
       </w:r>
     </w:p>
+    <w:p>
+      <w:pPr>
+        <w:rPr>
+          <w:noProof/>
+          <w:lang w:eastAsia="pt-BR"/>
+        </w:rPr>
+      </w:pPr>
+    </w:p>
+    <w:p>
+      <w:pPr>
+        <w:rPr>
+          <w:noProof/>
+          <w:lang w:eastAsia="pt-BR"/>
+        </w:rPr>
+      </w:pPr>
+    </w:p>
+    <w:p>
+      <w:pPr>
+        <w:rPr>
+          <w:noProof/>
+          <w:lang w:eastAsia="pt-BR"/>
+        </w:rPr>
+      </w:pPr>
+      <w:r>
+        <w:rPr>
+          <w:noProof/>
+          <w:lang w:eastAsia="pt-BR"/>
+        </w:rPr>
+        <w:t>Ir para o diretorio do projeto ORM para poder instalar o EF Migrations</w:t>
+      </w:r>
+    </w:p>
+    <w:p>
+      <w:r>
+        <w:rPr>
+          <w:noProof/>
+          <w:lang w:eastAsia="pt-BR"/>
+        </w:rPr>
+        <w:drawing>
+          <wp:inline distT="0" distB="0" distL="0" distR="0" wp14:anchorId="1D5AA50D" wp14:editId="397AB3E6">
+            <wp:extent cx="5400040" cy="2637155"/>
+            <wp:effectExtent l="0" t="0" r="0" b="0"/>
+            <wp:docPr id="7" name="Imagem 7"/>
+            <wp:cNvGraphicFramePr>
+              <a:graphicFrameLocks xmlns:a="http://schemas.openxmlformats.org/drawingml/2006/main" noChangeAspect="1"/>
+            </wp:cNvGraphicFramePr>
+            <a:graphic xmlns:a="http://schemas.openxmlformats.org/drawingml/2006/main">
+              <a:graphicData uri="http://schemas.openxmlformats.org/drawingml/2006/picture">
+                <pic:pic xmlns:pic="http://schemas.openxmlformats.org/drawingml/2006/picture">
+                  <pic:nvPicPr>
+                    <pic:cNvPr id="1" name=""/>
+                    <pic:cNvPicPr/>
+                  </pic:nvPicPr>
+                  <pic:blipFill>
+                    <a:blip r:embed="rId10"/>
+                    <a:stretch>
+                      <a:fillRect/>
+                    </a:stretch>
+                  </pic:blipFill>
+                  <pic:spPr>
+                    <a:xfrm>
+                      <a:off x="0" y="0"/>
+                      <a:ext cx="5400040" cy="2637155"/>
+                    </a:xfrm>
+                    <a:prstGeom prst="rect">
+                      <a:avLst/>
+                    </a:prstGeom>
+                  </pic:spPr>
+                </pic:pic>
+              </a:graphicData>
+            </a:graphic>
+          </wp:inline>
+        </w:drawing>
+      </w:r>
+    </w:p>
+    <w:p>
+      <w:r>
+        <w:lastRenderedPageBreak/>
+        <w:t>Executar os comandos para instalar o Tools EF</w:t>
+      </w:r>
+    </w:p>
+    <w:p>
+      <w:r>
+        <w:rPr>
+          <w:noProof/>
+          <w:lang w:eastAsia="pt-BR"/>
+        </w:rPr>
+        <w:drawing>
+          <wp:inline distT="0" distB="0" distL="0" distR="0" wp14:anchorId="12C17AAA" wp14:editId="769B0723">
+            <wp:extent cx="5400040" cy="2880360"/>
+            <wp:effectExtent l="0" t="0" r="0" b="0"/>
+            <wp:docPr id="8" name="Imagem 8"/>
+            <wp:cNvGraphicFramePr>
+              <a:graphicFrameLocks xmlns:a="http://schemas.openxmlformats.org/drawingml/2006/main" noChangeAspect="1"/>
+            </wp:cNvGraphicFramePr>
+            <a:graphic xmlns:a="http://schemas.openxmlformats.org/drawingml/2006/main">
+              <a:graphicData uri="http://schemas.openxmlformats.org/drawingml/2006/picture">
+                <pic:pic xmlns:pic="http://schemas.openxmlformats.org/drawingml/2006/picture">
+                  <pic:nvPicPr>
+                    <pic:cNvPr id="1" name=""/>
+                    <pic:cNvPicPr/>
+                  </pic:nvPicPr>
+                  <pic:blipFill>
+                    <a:blip r:embed="rId11"/>
+                    <a:stretch>
+                      <a:fillRect/>
+                    </a:stretch>
+                  </pic:blipFill>
+                  <pic:spPr>
+                    <a:xfrm>
+                      <a:off x="0" y="0"/>
+                      <a:ext cx="5400040" cy="2880360"/>
+                    </a:xfrm>
+                    <a:prstGeom prst="rect">
+                      <a:avLst/>
+                    </a:prstGeom>
+                  </pic:spPr>
+                </pic:pic>
+              </a:graphicData>
+            </a:graphic>
+          </wp:inline>
+        </w:drawing>
+      </w:r>
+    </w:p>
+    <w:p/>
+    <w:p>
+      <w:r>
+        <w:t xml:space="preserve">Criando a implantação do projeto no Linux no final do processo vai gerar um arquivo de imagem com o projeto </w:t>
+      </w:r>
+      <w:proofErr w:type="spellStart"/>
+      <w:r>
+        <w:t>WebApi</w:t>
+      </w:r>
+      <w:proofErr w:type="spellEnd"/>
+    </w:p>
+    <w:p>
+      <w:r>
+        <w:rPr>
+          <w:noProof/>
+          <w:lang w:eastAsia="pt-BR"/>
+        </w:rPr>
+        <w:drawing>
+          <wp:inline distT="0" distB="0" distL="0" distR="0" wp14:anchorId="4800CF83" wp14:editId="4C312F40">
+            <wp:extent cx="5400040" cy="2545715"/>
+            <wp:effectExtent l="0" t="0" r="0" b="6985"/>
+            <wp:docPr id="9" name="Imagem 9"/>
+            <wp:cNvGraphicFramePr>
+              <a:graphicFrameLocks xmlns:a="http://schemas.openxmlformats.org/drawingml/2006/main" noChangeAspect="1"/>
+            </wp:cNvGraphicFramePr>
+            <a:graphic xmlns:a="http://schemas.openxmlformats.org/drawingml/2006/main">
+              <a:graphicData uri="http://schemas.openxmlformats.org/drawingml/2006/picture">
+                <pic:pic xmlns:pic="http://schemas.openxmlformats.org/drawingml/2006/picture">
+                  <pic:nvPicPr>
+                    <pic:cNvPr id="1" name=""/>
+                    <pic:cNvPicPr/>
+                  </pic:nvPicPr>
+                  <pic:blipFill>
+                    <a:blip r:embed="rId12"/>
+                    <a:stretch>
+                      <a:fillRect/>
+                    </a:stretch>
+                  </pic:blipFill>
+                  <pic:spPr>
+                    <a:xfrm>
+                      <a:off x="0" y="0"/>
+                      <a:ext cx="5400040" cy="2545715"/>
+                    </a:xfrm>
+                    <a:prstGeom prst="rect">
+                      <a:avLst/>
+                    </a:prstGeom>
+                  </pic:spPr>
+                </pic:pic>
+              </a:graphicData>
+            </a:graphic>
+          </wp:inline>
+        </w:drawing>
+      </w:r>
+    </w:p>
+    <w:p>
+      <w:r>
+        <w:t xml:space="preserve">Imagem criada no WSL2 no Linux sendo visualizada pelo </w:t>
+      </w:r>
+      <w:proofErr w:type="spellStart"/>
+      <w:r>
+        <w:t>Docker</w:t>
+      </w:r>
+      <w:proofErr w:type="spellEnd"/>
+      <w:r>
+        <w:t xml:space="preserve"> Desktop</w:t>
+      </w:r>
+    </w:p>
+    <w:p>
+      <w:r>
+        <w:rPr>
+          <w:noProof/>
+          <w:lang w:eastAsia="pt-BR"/>
+        </w:rPr>
+        <w:drawing>
+          <wp:inline distT="0" distB="0" distL="0" distR="0" wp14:anchorId="15D5D859" wp14:editId="774AFD82">
+            <wp:extent cx="5400040" cy="1997710"/>
+            <wp:effectExtent l="0" t="0" r="0" b="2540"/>
+            <wp:docPr id="10" name="Imagem 10"/>
+            <wp:cNvGraphicFramePr>
+              <a:graphicFrameLocks xmlns:a="http://schemas.openxmlformats.org/drawingml/2006/main" noChangeAspect="1"/>
+            </wp:cNvGraphicFramePr>
+            <a:graphic xmlns:a="http://schemas.openxmlformats.org/drawingml/2006/main">
+              <a:graphicData uri="http://schemas.openxmlformats.org/drawingml/2006/picture">
+                <pic:pic xmlns:pic="http://schemas.openxmlformats.org/drawingml/2006/picture">
+                  <pic:nvPicPr>
+                    <pic:cNvPr id="1" name=""/>
+                    <pic:cNvPicPr/>
+                  </pic:nvPicPr>
+                  <pic:blipFill>
+                    <a:blip r:embed="rId13"/>
+                    <a:stretch>
+                      <a:fillRect/>
+                    </a:stretch>
+                  </pic:blipFill>
+                  <pic:spPr>
+                    <a:xfrm>
+                      <a:off x="0" y="0"/>
+                      <a:ext cx="5400040" cy="1997710"/>
+                    </a:xfrm>
+                    <a:prstGeom prst="rect">
+                      <a:avLst/>
+                    </a:prstGeom>
+                  </pic:spPr>
+                </pic:pic>
+              </a:graphicData>
+            </a:graphic>
+          </wp:inline>
+        </w:drawing>
+      </w:r>
+    </w:p>
+    <w:p>
+      <w:r>
+        <w:t xml:space="preserve">Configuração para a porta para ser usada pelo </w:t>
+      </w:r>
+      <w:proofErr w:type="spellStart"/>
+      <w:r>
+        <w:t>Swagger</w:t>
+      </w:r>
+      <w:proofErr w:type="spellEnd"/>
+      <w:r>
+        <w:t xml:space="preserve"> e start do container </w:t>
+      </w:r>
+      <w:proofErr w:type="spellStart"/>
+      <w:r>
+        <w:t>WebApi</w:t>
+      </w:r>
+      <w:proofErr w:type="spellEnd"/>
+    </w:p>
+    <w:p>
+      <w:r>
+        <w:rPr>
+          <w:noProof/>
+          <w:lang w:eastAsia="pt-BR"/>
+        </w:rPr>
+        <w:lastRenderedPageBreak/>
+        <w:drawing>
+          <wp:inline distT="0" distB="0" distL="0" distR="0" wp14:anchorId="077DCAEE" wp14:editId="16674061">
+            <wp:extent cx="5400040" cy="1081405"/>
+            <wp:effectExtent l="0" t="0" r="0" b="4445"/>
+            <wp:docPr id="11" name="Imagem 11"/>
+            <wp:cNvGraphicFramePr>
+              <a:graphicFrameLocks xmlns:a="http://schemas.openxmlformats.org/drawingml/2006/main" noChangeAspect="1"/>
+            </wp:cNvGraphicFramePr>
+            <a:graphic xmlns:a="http://schemas.openxmlformats.org/drawingml/2006/main">
+              <a:graphicData uri="http://schemas.openxmlformats.org/drawingml/2006/picture">
+                <pic:pic xmlns:pic="http://schemas.openxmlformats.org/drawingml/2006/picture">
+                  <pic:nvPicPr>
+                    <pic:cNvPr id="1" name=""/>
+                    <pic:cNvPicPr/>
+                  </pic:nvPicPr>
+                  <pic:blipFill>
+                    <a:blip r:embed="rId14"/>
+                    <a:stretch>
+                      <a:fillRect/>
+                    </a:stretch>
+                  </pic:blipFill>
+                  <pic:spPr>
+                    <a:xfrm>
+                      <a:off x="0" y="0"/>
+                      <a:ext cx="5400040" cy="1081405"/>
+                    </a:xfrm>
+                    <a:prstGeom prst="rect">
+                      <a:avLst/>
+                    </a:prstGeom>
+                  </pic:spPr>
+                </pic:pic>
+              </a:graphicData>
+            </a:graphic>
+          </wp:inline>
+        </w:drawing>
+      </w:r>
+    </w:p>
+    <w:p/>
+    <w:p>
+      <w:r>
+        <w:t xml:space="preserve">Visualização do container da </w:t>
+      </w:r>
+      <w:proofErr w:type="spellStart"/>
+      <w:r>
+        <w:t>WebApi</w:t>
+      </w:r>
+      <w:proofErr w:type="spellEnd"/>
+      <w:r>
+        <w:t xml:space="preserve"> pelo </w:t>
+      </w:r>
+      <w:proofErr w:type="spellStart"/>
+      <w:r>
+        <w:t>Docker</w:t>
+      </w:r>
+      <w:proofErr w:type="spellEnd"/>
+      <w:r>
+        <w:t xml:space="preserve"> </w:t>
+      </w:r>
+      <w:proofErr w:type="spellStart"/>
+      <w:r>
+        <w:t>Desktop</w:t>
+      </w:r>
+      <w:r>
+        <w:t>n</w:t>
+      </w:r>
+      <w:proofErr w:type="spellEnd"/>
+      <w:r>
+        <w:t xml:space="preserve"> e o container do Banco de dados </w:t>
+      </w:r>
+      <w:proofErr w:type="spellStart"/>
+      <w:r>
+        <w:t>PostgreSQL</w:t>
+      </w:r>
+      <w:proofErr w:type="spellEnd"/>
+    </w:p>
+    <w:p>
+      <w:r>
+        <w:rPr>
+          <w:noProof/>
+          <w:lang w:eastAsia="pt-BR"/>
+        </w:rPr>
+        <w:drawing>
+          <wp:inline distT="0" distB="0" distL="0" distR="0" wp14:anchorId="66EBB839" wp14:editId="45096792">
+            <wp:extent cx="5400040" cy="1957070"/>
+            <wp:effectExtent l="0" t="0" r="0" b="5080"/>
+            <wp:docPr id="12" name="Imagem 12"/>
+            <wp:cNvGraphicFramePr>
+              <a:graphicFrameLocks xmlns:a="http://schemas.openxmlformats.org/drawingml/2006/main" noChangeAspect="1"/>
+            </wp:cNvGraphicFramePr>
+            <a:graphic xmlns:a="http://schemas.openxmlformats.org/drawingml/2006/main">
+              <a:graphicData uri="http://schemas.openxmlformats.org/drawingml/2006/picture">
+                <pic:pic xmlns:pic="http://schemas.openxmlformats.org/drawingml/2006/picture">
+                  <pic:nvPicPr>
+                    <pic:cNvPr id="1" name=""/>
+                    <pic:cNvPicPr/>
+                  </pic:nvPicPr>
+                  <pic:blipFill>
+                    <a:blip r:embed="rId15"/>
+                    <a:stretch>
+                      <a:fillRect/>
+                    </a:stretch>
+                  </pic:blipFill>
+                  <pic:spPr>
+                    <a:xfrm>
+                      <a:off x="0" y="0"/>
+                      <a:ext cx="5400040" cy="1957070"/>
+                    </a:xfrm>
+                    <a:prstGeom prst="rect">
+                      <a:avLst/>
+                    </a:prstGeom>
+                  </pic:spPr>
+                </pic:pic>
+              </a:graphicData>
+            </a:graphic>
+          </wp:inline>
+        </w:drawing>
+      </w:r>
+    </w:p>
+    <w:p/>
+    <w:p>
+      <w:pPr>
+        <w:rPr>
+          <w:rFonts w:ascii="Cascadia Mono" w:hAnsi="Cascadia Mono" w:cs="Cascadia Mono"/>
+          <w:color w:val="000000"/>
+          <w:sz w:val="19"/>
+          <w:szCs w:val="19"/>
+        </w:rPr>
+      </w:pPr>
+      <w:bookmarkStart w:id="0" w:name="_GoBack"/>
+      <w:bookmarkEnd w:id="0"/>
+      <w:proofErr w:type="spellStart"/>
+      <w:r>
+        <w:t>Swagger</w:t>
+      </w:r>
+      <w:proofErr w:type="spellEnd"/>
+      <w:r>
+        <w:t xml:space="preserve"> sendo executado no container </w:t>
+      </w:r>
+      <w:proofErr w:type="spellStart"/>
+      <w:r>
+        <w:t>llinux</w:t>
+      </w:r>
+      <w:proofErr w:type="spellEnd"/>
+      <w:r>
+        <w:t xml:space="preserve">: </w:t>
+      </w:r>
+      <w:hyperlink r:id="rId16" w:history="1">
+        <w:r>
+          <w:rPr>
+            <w:rStyle w:val="Hyperlink"/>
+            <w:rFonts w:ascii="Cascadia Mono" w:hAnsi="Cascadia Mono" w:cs="Cascadia Mono"/>
+            <w:sz w:val="19"/>
+            <w:szCs w:val="19"/>
+            <w:highlight w:val="white"/>
+          </w:rPr>
+          <w:t>http://localhost:8080/swagger/index.html</w:t>
+        </w:r>
+      </w:hyperlink>
+    </w:p>
+    <w:p/>
+    <w:p>
+      <w:r>
+        <w:rPr>
+          <w:noProof/>
+          <w:lang w:eastAsia="pt-BR"/>
+        </w:rPr>
+        <w:drawing>
+          <wp:inline distT="0" distB="0" distL="0" distR="0" wp14:anchorId="05E93C9D" wp14:editId="02EC6D81">
+            <wp:extent cx="5400040" cy="2921000"/>
+            <wp:effectExtent l="0" t="0" r="0" b="0"/>
+            <wp:docPr id="13" name="Imagem 13"/>
+            <wp:cNvGraphicFramePr>
+              <a:graphicFrameLocks xmlns:a="http://schemas.openxmlformats.org/drawingml/2006/main" noChangeAspect="1"/>
+            </wp:cNvGraphicFramePr>
+            <a:graphic xmlns:a="http://schemas.openxmlformats.org/drawingml/2006/main">
+              <a:graphicData uri="http://schemas.openxmlformats.org/drawingml/2006/picture">
+                <pic:pic xmlns:pic="http://schemas.openxmlformats.org/drawingml/2006/picture">
+                  <pic:nvPicPr>
+                    <pic:cNvPr id="1" name=""/>
+                    <pic:cNvPicPr/>
+                  </pic:nvPicPr>
+                  <pic:blipFill>
+                    <a:blip r:embed="rId17"/>
+                    <a:stretch>
+                      <a:fillRect/>
+                    </a:stretch>
+                  </pic:blipFill>
+                  <pic:spPr>
+                    <a:xfrm>
+                      <a:off x="0" y="0"/>
+                      <a:ext cx="5400040" cy="2921000"/>
+                    </a:xfrm>
+                    <a:prstGeom prst="rect">
+                      <a:avLst/>
+                    </a:prstGeom>
+                  </pic:spPr>
+                </pic:pic>
+              </a:graphicData>
+            </a:graphic>
+          </wp:inline>
+        </w:drawing>
+      </w:r>
+    </w:p>
     <w:sectPr>
       <w:pgSz w:w="11906" w:h="16838"/>
-      <w:pgMar w:top="1417" w:right="1701" w:bottom="1417" w:left="1701" w:header="708" w:footer="708" w:gutter="0"/>
+      <w:pgMar w:top="426" w:right="1701" w:bottom="568" w:left="1701" w:header="708" w:footer="708" w:gutter="0"/>
       <w:cols w:space="708"/>
       <w:docGrid w:linePitch="360"/>
     </w:sectPr>
@@ -791,6 +1252,17 @@
     <w:semiHidden/>
     <w:unhideWhenUsed/>
   </w:style>
+  <w:style w:type="character" w:styleId="Hyperlink">
+    <w:name w:val="Hyperlink"/>
+    <w:basedOn w:val="Fontepargpadro"/>
+    <w:uiPriority w:val="99"/>
+    <w:unhideWhenUsed/>
+    <w:rsid w:val="00D61C50"/>
+    <w:rPr>
+      <w:color w:val="0563C1" w:themeColor="hyperlink"/>
+      <w:u w:val="single"/>
+    </w:rPr>
+  </w:style>
 </w:styles>
 </file>
 
@@ -1060,7 +1532,7 @@
 </file>
 
 <file path=customXml/itemProps1.xml><?xml version="1.0" encoding="utf-8"?>
-<ds:datastoreItem xmlns:ds="http://schemas.openxmlformats.org/officeDocument/2006/customXml" ds:itemID="{B965B32B-85BB-482B-8478-A57C59272C4C}">
+<ds:datastoreItem xmlns:ds="http://schemas.openxmlformats.org/officeDocument/2006/customXml" ds:itemID="{BF9EA758-04A5-4C06-86ED-DC43426FC619}">
   <ds:schemaRefs>
     <ds:schemaRef ds:uri="http://schemas.openxmlformats.org/officeDocument/2006/bibliography"/>
   </ds:schemaRefs>

</xml_diff>

<commit_message>
Update na sequencia dos prints para execução das instalações e implantação do Projeto WebApi
</commit_message>
<xml_diff>
--- a/src/docsConfigWebApi/ImagensCapture.docx
+++ b/src/docsConfigWebApi/ImagensCapture.docx
@@ -746,8 +746,6 @@
           <w:szCs w:val="19"/>
         </w:rPr>
       </w:pPr>
-      <w:bookmarkStart w:id="0" w:name="_GoBack"/>
-      <w:bookmarkEnd w:id="0"/>
       <w:proofErr w:type="spellStart"/>
       <w:r>
         <w:t>Swagger</w:t>
@@ -821,6 +819,97 @@
         </w:drawing>
       </w:r>
     </w:p>
+    <w:p/>
+    <w:p/>
+    <w:p/>
+    <w:p/>
+    <w:p/>
+    <w:p>
+      <w:bookmarkStart w:id="0" w:name="_GoBack"/>
+      <w:bookmarkEnd w:id="0"/>
+    </w:p>
+    <w:p>
+      <w:r>
+        <w:lastRenderedPageBreak/>
+        <w:t xml:space="preserve">Já existe uma carga de 25 produtos carregados para a tabela </w:t>
+      </w:r>
+      <w:proofErr w:type="spellStart"/>
+      <w:r>
+        <w:t>Products</w:t>
+      </w:r>
+      <w:proofErr w:type="spellEnd"/>
+      <w:r>
+        <w:t xml:space="preserve"> no banco de dados </w:t>
+      </w:r>
+      <w:proofErr w:type="spellStart"/>
+      <w:r>
+        <w:t>PostgreSQL</w:t>
+      </w:r>
+      <w:proofErr w:type="spellEnd"/>
+      <w:r>
+        <w:t xml:space="preserve"> no momento que o Update </w:t>
+      </w:r>
+      <w:proofErr w:type="spellStart"/>
+      <w:r>
+        <w:t>database</w:t>
+      </w:r>
+      <w:proofErr w:type="spellEnd"/>
+      <w:r>
+        <w:t xml:space="preserve"> para os </w:t>
+      </w:r>
+      <w:proofErr w:type="spellStart"/>
+      <w:r>
+        <w:t>migrations</w:t>
+      </w:r>
+      <w:proofErr w:type="spellEnd"/>
+      <w:r>
+        <w:t xml:space="preserve"> é executado</w:t>
+      </w:r>
+    </w:p>
+    <w:p>
+      <w:r>
+        <w:rPr>
+          <w:noProof/>
+          <w:lang w:eastAsia="pt-BR"/>
+        </w:rPr>
+        <w:drawing>
+          <wp:inline distT="0" distB="0" distL="0" distR="0" wp14:anchorId="1ED24E94" wp14:editId="6A72DB59">
+            <wp:extent cx="5400040" cy="2339975"/>
+            <wp:effectExtent l="0" t="0" r="0" b="3175"/>
+            <wp:docPr id="14" name="Imagem 14"/>
+            <wp:cNvGraphicFramePr>
+              <a:graphicFrameLocks xmlns:a="http://schemas.openxmlformats.org/drawingml/2006/main" noChangeAspect="1"/>
+            </wp:cNvGraphicFramePr>
+            <a:graphic xmlns:a="http://schemas.openxmlformats.org/drawingml/2006/main">
+              <a:graphicData uri="http://schemas.openxmlformats.org/drawingml/2006/picture">
+                <pic:pic xmlns:pic="http://schemas.openxmlformats.org/drawingml/2006/picture">
+                  <pic:nvPicPr>
+                    <pic:cNvPr id="1" name=""/>
+                    <pic:cNvPicPr/>
+                  </pic:nvPicPr>
+                  <pic:blipFill>
+                    <a:blip r:embed="rId18"/>
+                    <a:stretch>
+                      <a:fillRect/>
+                    </a:stretch>
+                  </pic:blipFill>
+                  <pic:spPr>
+                    <a:xfrm>
+                      <a:off x="0" y="0"/>
+                      <a:ext cx="5400040" cy="2339975"/>
+                    </a:xfrm>
+                    <a:prstGeom prst="rect">
+                      <a:avLst/>
+                    </a:prstGeom>
+                  </pic:spPr>
+                </pic:pic>
+              </a:graphicData>
+            </a:graphic>
+          </wp:inline>
+        </w:drawing>
+      </w:r>
+    </w:p>
+    <w:p/>
     <w:sectPr>
       <w:pgSz w:w="11906" w:h="16838"/>
       <w:pgMar w:top="426" w:right="1701" w:bottom="568" w:left="1701" w:header="708" w:footer="708" w:gutter="0"/>
@@ -1532,7 +1621,7 @@
 </file>
 
 <file path=customXml/itemProps1.xml><?xml version="1.0" encoding="utf-8"?>
-<ds:datastoreItem xmlns:ds="http://schemas.openxmlformats.org/officeDocument/2006/customXml" ds:itemID="{BF9EA758-04A5-4C06-86ED-DC43426FC619}">
+<ds:datastoreItem xmlns:ds="http://schemas.openxmlformats.org/officeDocument/2006/customXml" ds:itemID="{CEF6228D-8FDB-4DC4-AD1F-6FC30CABDBE7}">
   <ds:schemaRefs>
     <ds:schemaRef ds:uri="http://schemas.openxmlformats.org/officeDocument/2006/bibliography"/>
   </ds:schemaRefs>

</xml_diff>